<commit_message>
Changed three ideas file and project proposal
</commit_message>
<xml_diff>
--- a/Three ideas for Capstone Project2.docx
+++ b/Three ideas for Capstone Project2.docx
@@ -914,7 +914,10 @@
         <w:shd w:val="clear" w:color="auto" w:fill="FFFFFF"/>
         <w:spacing w:before="0" w:beforeAutospacing="0" w:after="150" w:afterAutospacing="0"/>
         <w:rPr>
-          <w:color w:val="222222"/>
+          <w:rFonts w:ascii="Helvetica" w:hAnsi="Helvetica"/>
+          <w:color w:val="333333"/>
+          <w:sz w:val="24"/>
+          <w:szCs w:val="24"/>
         </w:rPr>
       </w:pPr>
       <w:r>
@@ -926,6 +929,27 @@
         </w:rPr>
         <w:t>I run a Financial services company I do engage in direct product sales and marketing. I face this problem everyday and I would like to solve this problem.</w:t>
       </w:r>
+    </w:p>
+    <w:p>
+      <w:pPr>
+        <w:pStyle w:val="NormalWeb"/>
+        <w:shd w:val="clear" w:color="auto" w:fill="FFFFFF"/>
+        <w:spacing w:before="0" w:beforeAutospacing="0" w:after="150" w:afterAutospacing="0"/>
+        <w:rPr>
+          <w:color w:val="222222"/>
+        </w:rPr>
+      </w:pPr>
+      <w:r>
+        <w:rPr>
+          <w:rFonts w:ascii="Helvetica" w:hAnsi="Helvetica"/>
+          <w:color w:val="333333"/>
+          <w:sz w:val="24"/>
+          <w:szCs w:val="24"/>
+        </w:rPr>
+        <w:t>The cost and effectiveness of the campaigns are two imporatnt parameters for me. More directed and customized the campaign, the more is the effectiveness.</w:t>
+      </w:r>
+      <w:bookmarkStart w:id="0" w:name="_GoBack"/>
+      <w:bookmarkEnd w:id="0"/>
     </w:p>
     <w:p>
       <w:pPr>
@@ -1196,17 +1220,70 @@
         <w:shd w:val="clear" w:color="auto" w:fill="FFFFFF"/>
         <w:spacing w:before="0" w:beforeAutospacing="0" w:after="150" w:afterAutospacing="0"/>
         <w:rPr>
-          <w:color w:val="222222"/>
-        </w:rPr>
-      </w:pPr>
-      <w:r>
-        <w:rPr>
-          <w:rFonts w:ascii="Helvetica" w:hAnsi="Helvetica"/>
-          <w:color w:val="333333"/>
-          <w:sz w:val="24"/>
-          <w:szCs w:val="24"/>
-        </w:rPr>
-        <w:t>Lastly, I will try to the artificial neural network will be used to check whether that provides a better model than the logistic regression to predict the default. This is a nice to have. I am not very sure whether I will be able to achieve it or not.</w:t>
+          <w:rFonts w:ascii="Helvetica" w:hAnsi="Helvetica"/>
+          <w:color w:val="333333"/>
+          <w:sz w:val="24"/>
+          <w:szCs w:val="24"/>
+        </w:rPr>
+      </w:pPr>
+      <w:r>
+        <w:rPr>
+          <w:rFonts w:ascii="Helvetica" w:hAnsi="Helvetica"/>
+          <w:color w:val="333333"/>
+          <w:sz w:val="24"/>
+          <w:szCs w:val="24"/>
+        </w:rPr>
+        <w:t xml:space="preserve">Lastly, I will try to the artificial neural network will be used to check whether that provides a better model than the logistic regression to predict the default. </w:t>
+      </w:r>
+    </w:p>
+    <w:p>
+      <w:pPr>
+        <w:pStyle w:val="NormalWeb"/>
+        <w:shd w:val="clear" w:color="auto" w:fill="FFFFFF"/>
+        <w:spacing w:before="0" w:beforeAutospacing="0" w:after="150" w:afterAutospacing="0"/>
+        <w:rPr>
+          <w:rFonts w:ascii="Helvetica" w:hAnsi="Helvetica"/>
+          <w:color w:val="333333"/>
+          <w:sz w:val="24"/>
+          <w:szCs w:val="24"/>
+        </w:rPr>
+      </w:pPr>
+      <w:r>
+        <w:rPr>
+          <w:rFonts w:ascii="Helvetica" w:hAnsi="Helvetica"/>
+          <w:color w:val="333333"/>
+          <w:sz w:val="24"/>
+          <w:szCs w:val="24"/>
+        </w:rPr>
+        <w:t xml:space="preserve">I will try to fine tune my </w:t>
+      </w:r>
+      <w:r>
+        <w:rPr>
+          <w:rFonts w:ascii="Helvetica" w:hAnsi="Helvetica"/>
+          <w:color w:val="333333"/>
+          <w:sz w:val="24"/>
+          <w:szCs w:val="24"/>
+        </w:rPr>
+        <w:t>model by varying the nodes and hidden layers.</w:t>
+      </w:r>
+    </w:p>
+    <w:p>
+      <w:pPr>
+        <w:pStyle w:val="NormalWeb"/>
+        <w:shd w:val="clear" w:color="auto" w:fill="FFFFFF"/>
+        <w:spacing w:before="0" w:beforeAutospacing="0" w:after="150" w:afterAutospacing="0"/>
+        <w:rPr>
+          <w:color w:val="222222"/>
+        </w:rPr>
+      </w:pPr>
+      <w:r>
+        <w:rPr>
+          <w:rFonts w:ascii="Helvetica" w:hAnsi="Helvetica"/>
+          <w:color w:val="333333"/>
+          <w:sz w:val="24"/>
+          <w:szCs w:val="24"/>
+        </w:rPr>
+        <w:t>This is a nice to have. I am not very sure whether I will be able to achieve it or not.</w:t>
       </w:r>
     </w:p>
     <w:p>
@@ -1735,7 +1812,10 @@
         <w:shd w:val="clear" w:color="auto" w:fill="FFFFFF"/>
         <w:spacing w:before="0" w:beforeAutospacing="0" w:after="150" w:afterAutospacing="0"/>
         <w:rPr>
-          <w:color w:val="222222"/>
+          <w:rFonts w:ascii="Helvetica" w:hAnsi="Helvetica"/>
+          <w:color w:val="333333"/>
+          <w:sz w:val="24"/>
+          <w:szCs w:val="24"/>
         </w:rPr>
       </w:pPr>
       <w:r>
@@ -1754,6 +1834,69 @@
         <w:shd w:val="clear" w:color="auto" w:fill="FFFFFF"/>
         <w:spacing w:before="0" w:beforeAutospacing="0" w:after="150" w:afterAutospacing="0"/>
         <w:rPr>
+          <w:rFonts w:ascii="Helvetica" w:hAnsi="Helvetica"/>
+          <w:color w:val="333333"/>
+          <w:sz w:val="24"/>
+          <w:szCs w:val="24"/>
+        </w:rPr>
+      </w:pPr>
+      <w:r>
+        <w:rPr>
+          <w:rFonts w:ascii="Helvetica" w:hAnsi="Helvetica"/>
+          <w:color w:val="333333"/>
+          <w:sz w:val="24"/>
+          <w:szCs w:val="24"/>
+        </w:rPr>
+        <w:t>There will be several imterpretations of clusters. For example, does the gun type(Hand Gun, Long Gun etc.) and its background check numbers tell any story?</w:t>
+      </w:r>
+    </w:p>
+    <w:p>
+      <w:pPr>
+        <w:pStyle w:val="NormalWeb"/>
+        <w:shd w:val="clear" w:color="auto" w:fill="FFFFFF"/>
+        <w:spacing w:before="0" w:beforeAutospacing="0" w:after="150" w:afterAutospacing="0"/>
+        <w:rPr>
+          <w:rFonts w:ascii="Helvetica" w:hAnsi="Helvetica"/>
+          <w:color w:val="333333"/>
+          <w:sz w:val="24"/>
+          <w:szCs w:val="24"/>
+        </w:rPr>
+      </w:pPr>
+      <w:r>
+        <w:rPr>
+          <w:rFonts w:ascii="Helvetica" w:hAnsi="Helvetica"/>
+          <w:color w:val="333333"/>
+          <w:sz w:val="24"/>
+          <w:szCs w:val="24"/>
+        </w:rPr>
+        <w:t xml:space="preserve">Does the type of use tell any story? From example the inquiry came from pre-pawn, Return, or Rental place etc. </w:t>
+      </w:r>
+    </w:p>
+    <w:p>
+      <w:pPr>
+        <w:pStyle w:val="NormalWeb"/>
+        <w:shd w:val="clear" w:color="auto" w:fill="FFFFFF"/>
+        <w:spacing w:before="0" w:beforeAutospacing="0" w:after="150" w:afterAutospacing="0"/>
+        <w:rPr>
+          <w:color w:val="222222"/>
+        </w:rPr>
+      </w:pPr>
+      <w:r>
+        <w:rPr>
+          <w:rFonts w:ascii="Helvetica" w:hAnsi="Helvetica"/>
+          <w:color w:val="333333"/>
+          <w:sz w:val="24"/>
+          <w:szCs w:val="24"/>
+        </w:rPr>
+        <w:t>Do the sheer number based on the state tell any story? And many other.</w:t>
+      </w:r>
+    </w:p>
+    <w:p>
+      <w:pPr>
+        <w:pStyle w:val="NormalWeb"/>
+        <w:shd w:val="clear" w:color="auto" w:fill="FFFFFF"/>
+        <w:spacing w:before="0" w:beforeAutospacing="0" w:after="150" w:afterAutospacing="0"/>
+        <w:rPr>
           <w:color w:val="222222"/>
         </w:rPr>
       </w:pPr>
@@ -1766,18 +1909,25 @@
         </w:rPr>
         <w:t xml:space="preserve">I would also like to use decision tree model to figure out which columns are significant . </w:t>
       </w:r>
-    </w:p>
-    <w:p>
-      <w:pPr>
-        <w:pStyle w:val="NormalWeb"/>
-        <w:shd w:val="clear" w:color="auto" w:fill="FFFFFF"/>
-        <w:spacing w:before="0" w:beforeAutospacing="0" w:after="150" w:afterAutospacing="0"/>
-        <w:rPr>
-          <w:color w:val="222222"/>
-        </w:rPr>
-      </w:pPr>
-      <w:bookmarkStart w:id="0" w:name="_GoBack"/>
-      <w:bookmarkEnd w:id="0"/>
+      <w:r>
+        <w:rPr>
+          <w:rFonts w:ascii="Helvetica" w:hAnsi="Helvetica"/>
+          <w:color w:val="333333"/>
+          <w:sz w:val="24"/>
+          <w:szCs w:val="24"/>
+        </w:rPr>
+        <w:t>Random Forest would be one that I will experiment with in this case.</w:t>
+      </w:r>
+    </w:p>
+    <w:p>
+      <w:pPr>
+        <w:pStyle w:val="NormalWeb"/>
+        <w:shd w:val="clear" w:color="auto" w:fill="FFFFFF"/>
+        <w:spacing w:before="0" w:beforeAutospacing="0" w:after="150" w:afterAutospacing="0"/>
+        <w:rPr>
+          <w:color w:val="222222"/>
+        </w:rPr>
+      </w:pPr>
       <w:r>
         <w:rPr>
           <w:rFonts w:ascii="Helvetica" w:hAnsi="Helvetica"/>

</xml_diff>